<commit_message>
Corrections to FCDO reference.
</commit_message>
<xml_diff>
--- a/docs/gs/overseas-travel-guide-v1-4-dec-2021.docx
+++ b/docs/gs/overseas-travel-guide-v1-4-dec-2021.docx
@@ -1644,7 +1644,25 @@
         <w:pStyle w:val="BodyText"/>
       </w:pPr>
       <w:r>
-        <w:t>The nature and intensity of security threats is subject to change and varies from country to country. Staff should always consider Foreign and Commonwealth (FCO) travel advice for their destinations, even where they seem safe, and take with them details for the local Sovereign Missions (</w:t>
+        <w:t>The nature and intensity of security threats is subject to change and varies from country to country. Staff should always consider Foreign</w:t>
+      </w:r>
+      <w:r>
+        <w:t>,</w:t>
+      </w:r>
+      <w:r>
+        <w:t xml:space="preserve"> Commonwealth</w:t>
+      </w:r>
+      <w:r>
+        <w:t xml:space="preserve"> and Development Office</w:t>
+      </w:r>
+      <w:r>
+        <w:t xml:space="preserve"> (FC</w:t>
+      </w:r>
+      <w:r>
+        <w:t>D</w:t>
+      </w:r>
+      <w:r>
+        <w:t>O) travel advice for their destinations, even where they seem safe, and take with them details for the local Sovereign Missions (</w:t>
       </w:r>
       <w:proofErr w:type="gramStart"/>
       <w:r>
@@ -1652,7 +1670,13 @@
       </w:r>
       <w:proofErr w:type="gramEnd"/>
       <w:r>
-        <w:t xml:space="preserve"> the local UK Embassy, Consulate or High Commission). Further guidance can be found at the FCO website </w:t>
+        <w:t xml:space="preserve"> the local UK Embassy, Consulate or High Commission). Further guidance can be found at the FC</w:t>
+      </w:r>
+      <w:r>
+        <w:t>D</w:t>
+      </w:r>
+      <w:r>
+        <w:t xml:space="preserve">O website </w:t>
       </w:r>
       <w:hyperlink r:id="rId9" w:history="1">
         <w:r>
@@ -1814,6 +1838,7 @@
         <w:pStyle w:val="BodyText"/>
       </w:pPr>
       <w:r>
+        <w:lastRenderedPageBreak/>
         <w:t xml:space="preserve">All staff holding SC and DV clearances </w:t>
       </w:r>
       <w:r>
@@ -1828,11 +1853,7 @@
         </w:r>
       </w:hyperlink>
       <w:r>
-        <w:t xml:space="preserve"> at least 15 days in advance of </w:t>
-      </w:r>
-      <w:r>
-        <w:lastRenderedPageBreak/>
-        <w:t>the date of travel</w:t>
+        <w:t xml:space="preserve"> at least 15 days in advance of the date of travel</w:t>
       </w:r>
       <w:r>
         <w:t>. Details of the purpose of the visit (including who you are meeting and where); the duration of the visit(s) and your accommodation arrangements must be provided.</w:t>
@@ -2118,6 +2139,7 @@
         <w:pStyle w:val="ListBullet"/>
       </w:pPr>
       <w:r>
+        <w:lastRenderedPageBreak/>
         <w:t xml:space="preserve">Personal electronic devices contain a wealth of information about you and your personal contacts, including family, </w:t>
       </w:r>
       <w:proofErr w:type="gramStart"/>
@@ -2126,11 +2148,7 @@
       </w:r>
       <w:proofErr w:type="gramEnd"/>
       <w:r>
-        <w:t xml:space="preserve"> and your geolocation. The information can </w:t>
-      </w:r>
-      <w:r>
-        <w:lastRenderedPageBreak/>
-        <w:t xml:space="preserve">be used by Hostile State Intelligence to build a picture of you and your colleagues. You must assume personal devices will be compromised if taken to high threat environments such as the countries listed in </w:t>
+        <w:t xml:space="preserve"> and your geolocation. The information can be used by Hostile State Intelligence to build a picture of you and your colleagues. You must assume personal devices will be compromised if taken to high threat environments such as the countries listed in </w:t>
       </w:r>
       <w:r>
         <w:t>the table above</w:t>
@@ -2384,6 +2402,7 @@
         <w:pStyle w:val="ListBullet"/>
       </w:pPr>
       <w:r>
+        <w:lastRenderedPageBreak/>
         <w:t xml:space="preserve">Staff should not share details about their </w:t>
       </w:r>
       <w:proofErr w:type="gramStart"/>
@@ -2400,7 +2419,6 @@
         <w:pStyle w:val="ListBullet"/>
       </w:pPr>
       <w:r>
-        <w:lastRenderedPageBreak/>
         <w:t>If staff are asked for more information about the nature of their work, they should give a routine element of their work, such as policy work or admin work. Staff should avoid using terms such as ‘security’ or ‘defence’</w:t>
       </w:r>
       <w:r>
@@ -2654,6 +2672,7 @@
         <w:pStyle w:val="ListBullet"/>
       </w:pPr>
       <w:r>
+        <w:lastRenderedPageBreak/>
         <w:t>Do not make controversial statements in public, this will include, but is not limited to comments on any country’s political situation or leader(s) and its religion(s)</w:t>
       </w:r>
       <w:r>
@@ -2665,7 +2684,6 @@
         <w:pStyle w:val="ListBullet"/>
       </w:pPr>
       <w:r>
-        <w:lastRenderedPageBreak/>
         <w:t>Be aware of and abide by local laws</w:t>
       </w:r>
       <w:r>
@@ -2837,6 +2855,7 @@
       <w:bookmarkStart w:id="26" w:name="_Toc34302247"/>
       <w:bookmarkStart w:id="27" w:name="_Toc34815700"/>
       <w:r>
+        <w:lastRenderedPageBreak/>
         <w:t xml:space="preserve">Overseas </w:t>
       </w:r>
       <w:r>
@@ -2854,11 +2873,7 @@
         <w:pStyle w:val="BodyText"/>
       </w:pPr>
       <w:r>
-        <w:t xml:space="preserve">Staff and/or their family members who are of dual-nationality or have changed their nationality, could be at risk if their original country does not recognise changed or dual nationality. This can cause the foreign intelligence service to exploit family connections </w:t>
-      </w:r>
-      <w:r>
-        <w:lastRenderedPageBreak/>
-        <w:t>and/or perceived patriotism. Staff should be aware that anyone they meet could be later be interviewed by the country’s intelligence service and questioned about them, as such, contact or liaisons should be kept to a minimum. Further guidance on this matter can be obtained from</w:t>
+        <w:t>Staff and/or their family members who are of dual-nationality or have changed their nationality, could be at risk if their original country does not recognise changed or dual nationality. This can cause the foreign intelligence service to exploit family connections and/or perceived patriotism. Staff should be aware that anyone they meet could be later be interviewed by the country’s intelligence service and questioned about them, as such, contact or liaisons should be kept to a minimum. Further guidance on this matter can be obtained from</w:t>
       </w:r>
       <w:r>
         <w:t xml:space="preserve"> the</w:t>
@@ -3115,7 +3130,11 @@
         <w:pStyle w:val="BodyText"/>
       </w:pPr>
       <w:r>
-        <w:t xml:space="preserve">Staff should be alert to the potential danger of revealing detailed information about their employment or security clearance in conversation, correspondence, interviews, publications, questionnaires, electronically or via the internet, as well as via training courses, trade fairs, conferences, lectures, exhibitions and through subscription to specialist journals. </w:t>
+        <w:t xml:space="preserve">Staff should be alert to the potential danger of revealing detailed information about their employment or security clearance in conversation, correspondence, interviews, publications, questionnaires, electronically or via the internet, as well as via training </w:t>
+      </w:r>
+      <w:r>
+        <w:lastRenderedPageBreak/>
+        <w:t xml:space="preserve">courses, trade fairs, conferences, lectures, exhibitions and through subscription to specialist journals. </w:t>
       </w:r>
     </w:p>
     <w:p>
@@ -3131,7 +3150,6 @@
         <w:pStyle w:val="BodyText"/>
       </w:pPr>
       <w:r>
-        <w:lastRenderedPageBreak/>
         <w:t>Staff in regular and close contact with nationals of countries listed in the Procedures section of this document (both in an official or non-official capacity, and irrespective of whether they are based in the UK or abroad) should consult</w:t>
       </w:r>
       <w:r>
@@ -3402,6 +3420,7 @@
         <w:pStyle w:val="BodyText"/>
       </w:pPr>
       <w:r>
+        <w:lastRenderedPageBreak/>
         <w:t>Where approval is given, staff should be aware of the risks associated with such visits and apply the following protective security measures:</w:t>
       </w:r>
     </w:p>
@@ -3432,7 +3451,6 @@
         <w:pStyle w:val="ListBullet"/>
       </w:pPr>
       <w:r>
-        <w:lastRenderedPageBreak/>
         <w:t>Official work issued portable or electronic devices (such as mobile phones and laptops) should not be taken to such meetings</w:t>
       </w:r>
       <w:r>

</xml_diff>